<commit_message>
Added sort before GBM
</commit_message>
<xml_diff>
--- a/PSWeighting_GBM.docx
+++ b/PSWeighting_GBM.docx
@@ -1682,13 +1682,13 @@
         <w:t xml:space="preserve">Estimate Propensity Scores Using Generalized Boosted Regression</w:t>
       </w:r>
     </w:p>
-    <w:bookmarkStart w:id="27" w:name="load-data-1"/>
+    <w:bookmarkStart w:id="27" w:name="load-data-and-sort"/>
     <w:p>
       <w:pPr>
         <w:pStyle w:val="Heading2"/>
       </w:pPr>
       <w:r>
-        <w:t xml:space="preserve">Load Data</w:t>
+        <w:t xml:space="preserve">Load Data and Sort</w:t>
       </w:r>
     </w:p>
     <w:p>
@@ -1697,6 +1697,33 @@
       </w:pPr>
       <w:r>
         <w:rPr>
+          <w:rStyle w:val="FunctionTok"/>
+        </w:rPr>
+        <w:t xml:space="preserve">set.seed</w:t>
+      </w:r>
+      <w:r>
+        <w:rPr>
+          <w:rStyle w:val="NormalTok"/>
+        </w:rPr>
+        <w:t xml:space="preserve">(</w:t>
+      </w:r>
+      <w:r>
+        <w:rPr>
+          <w:rStyle w:val="DecValTok"/>
+        </w:rPr>
+        <w:t xml:space="preserve">1000</w:t>
+      </w:r>
+      <w:r>
+        <w:rPr>
+          <w:rStyle w:val="NormalTok"/>
+        </w:rPr>
+        <w:t xml:space="preserve">)</w:t>
+      </w:r>
+      <w:r>
+        <w:br/>
+      </w:r>
+      <w:r>
+        <w:rPr>
           <w:rStyle w:val="NormalTok"/>
         </w:rPr>
         <w:t xml:space="preserve">d2 </w:t>
@@ -1891,7 +1918,97 @@
         <w:rPr>
           <w:rStyle w:val="NormalTok"/>
         </w:rPr>
-        <w:t xml:space="preserve">()</w:t>
+        <w:t xml:space="preserve">() </w:t>
+      </w:r>
+      <w:r>
+        <w:rPr>
+          <w:rStyle w:val="SpecialCharTok"/>
+        </w:rPr>
+        <w:t xml:space="preserve">%&gt;%</w:t>
+      </w:r>
+      <w:r>
+        <w:br/>
+      </w:r>
+      <w:r>
+        <w:rPr>
+          <w:rStyle w:val="NormalTok"/>
+        </w:rPr>
+        <w:t xml:space="preserve">  </w:t>
+      </w:r>
+      <w:r>
+        <w:rPr>
+          <w:rStyle w:val="FunctionTok"/>
+        </w:rPr>
+        <w:t xml:space="preserve">add_column</w:t>
+      </w:r>
+      <w:r>
+        <w:rPr>
+          <w:rStyle w:val="NormalTok"/>
+        </w:rPr>
+        <w:t xml:space="preserve">(</w:t>
+      </w:r>
+      <w:r>
+        <w:rPr>
+          <w:rStyle w:val="AttributeTok"/>
+        </w:rPr>
+        <w:t xml:space="preserve">runif =</w:t>
+      </w:r>
+      <w:r>
+        <w:rPr>
+          <w:rStyle w:val="NormalTok"/>
+        </w:rPr>
+        <w:t xml:space="preserve"> </w:t>
+      </w:r>
+      <w:r>
+        <w:rPr>
+          <w:rStyle w:val="FunctionTok"/>
+        </w:rPr>
+        <w:t xml:space="preserve">runif</w:t>
+      </w:r>
+      <w:r>
+        <w:rPr>
+          <w:rStyle w:val="NormalTok"/>
+        </w:rPr>
+        <w:t xml:space="preserve">(</w:t>
+      </w:r>
+      <w:r>
+        <w:rPr>
+          <w:rStyle w:val="FunctionTok"/>
+        </w:rPr>
+        <w:t xml:space="preserve">nrow</w:t>
+      </w:r>
+      <w:r>
+        <w:rPr>
+          <w:rStyle w:val="NormalTok"/>
+        </w:rPr>
+        <w:t xml:space="preserve">(.))) </w:t>
+      </w:r>
+      <w:r>
+        <w:rPr>
+          <w:rStyle w:val="SpecialCharTok"/>
+        </w:rPr>
+        <w:t xml:space="preserve">%&gt;%</w:t>
+      </w:r>
+      <w:r>
+        <w:br/>
+      </w:r>
+      <w:r>
+        <w:rPr>
+          <w:rStyle w:val="NormalTok"/>
+        </w:rPr>
+        <w:t xml:space="preserve">  </w:t>
+      </w:r>
+      <w:r>
+        <w:rPr>
+          <w:rStyle w:val="FunctionTok"/>
+        </w:rPr>
+        <w:t xml:space="preserve">arrange</w:t>
+      </w:r>
+      <w:r>
+        <w:rPr>
+          <w:rStyle w:val="NormalTok"/>
+        </w:rPr>
+        <w:t xml:space="preserve">(runif)</w:t>
       </w:r>
     </w:p>
     <w:bookmarkEnd w:id="27"/>
@@ -2755,7 +2872,7 @@
         <w:rPr>
           <w:rStyle w:val="DecValTok"/>
         </w:rPr>
-        <w:t xml:space="preserve">20</w:t>
+        <w:t xml:space="preserve">22</w:t>
       </w:r>
       <w:r>
         <w:rPr>
@@ -3052,7 +3169,7 @@
         <w:rPr>
           <w:rStyle w:val="VerbatimChar"/>
         </w:rPr>
-        <w:t xml:space="preserve">##  0.3480  0.3660  0.3869  0.4229  0.4836  0.5883</w:t>
+        <w:t xml:space="preserve">##  0.3890  0.4185  0.4358  0.4663  0.5201  0.6062</w:t>
       </w:r>
     </w:p>
     <w:bookmarkEnd w:id="30"/>

</xml_diff>

<commit_message>
Removed random numbers from GBM model
</commit_message>
<xml_diff>
--- a/PSWeighting_GBM.docx
+++ b/PSWeighting_GBM.docx
@@ -2125,7 +2125,19 @@
         <w:rPr>
           <w:rStyle w:val="NormalTok"/>
         </w:rPr>
-        <w:t xml:space="preserve">intbl)), </w:t>
+        <w:t xml:space="preserve">intbl, </w:t>
+      </w:r>
+      <w:r>
+        <w:rPr>
+          <w:rStyle w:val="SpecialCharTok"/>
+        </w:rPr>
+        <w:t xml:space="preserve">-</w:t>
+      </w:r>
+      <w:r>
+        <w:rPr>
+          <w:rStyle w:val="NormalTok"/>
+        </w:rPr>
+        <w:t xml:space="preserve">runif)), </w:t>
       </w:r>
       <w:r>
         <w:br/>
@@ -3169,7 +3181,7 @@
         <w:rPr>
           <w:rStyle w:val="VerbatimChar"/>
         </w:rPr>
-        <w:t xml:space="preserve">##  0.3890  0.4185  0.4358  0.4663  0.5201  0.6062</w:t>
+        <w:t xml:space="preserve">##  0.3913  0.4189  0.4383  0.4674  0.5202  0.6082</w:t>
       </w:r>
     </w:p>
     <w:bookmarkEnd w:id="30"/>

</xml_diff>